<commit_message>
Refactor Member Info form
</commit_message>
<xml_diff>
--- a/storage/app/documents/LandOwned.docx
+++ b/storage/app/documents/LandOwned.docx
@@ -353,7 +353,7 @@
           <w:szCs w:val="28"/>
           <w:u w:val="single"/>
         </w:rPr>
-        <w:t>${land_year}</w:t>
+        <w:t xml:space="preserve"> ${land_year} </w:t>
       </w:r>
       <w:r>
         <w:rPr>
@@ -370,7 +370,7 @@
           <w:szCs w:val="28"/>
           <w:u w:val="single"/>
         </w:rPr>
-        <w:t xml:space="preserve"> 0,3654 га.</w:t>
+        <w:t xml:space="preserve">  ${land_total} .</w:t>
       </w:r>
     </w:p>
     <w:p>
@@ -391,7 +391,7 @@
           <w:szCs w:val="28"/>
         </w:rPr>
         <w:tab/>
-        <w:t>В тому числі під забудовою ___</w:t>
+        <w:t xml:space="preserve">В тому числі під забудовою </w:t>
       </w:r>
       <w:r>
         <w:rPr>
@@ -400,15 +400,15 @@
           <w:szCs w:val="28"/>
           <w:u w:val="single"/>
         </w:rPr>
-        <w:t>0,0952 га</w:t>
-      </w:r>
-      <w:r>
-        <w:rPr>
-          <w:bCs/>
-          <w:sz w:val="28"/>
-          <w:szCs w:val="28"/>
-        </w:rPr>
-        <w:t>___,</w:t>
+        <w:t xml:space="preserve">  ${land_maintenance}  </w:t>
+      </w:r>
+      <w:r>
+        <w:rPr>
+          <w:bCs/>
+          <w:sz w:val="28"/>
+          <w:szCs w:val="28"/>
+        </w:rPr>
+        <w:t>,</w:t>
       </w:r>
     </w:p>
     <w:p>
@@ -431,7 +431,7 @@
         <w:tab/>
         <w:tab/>
         <w:tab/>
-        <w:t xml:space="preserve">   для ведення ОСГ – _</w:t>
+        <w:t xml:space="preserve">   для ведення ОСГ – </w:t>
       </w:r>
       <w:r>
         <w:rPr>
@@ -440,15 +440,39 @@
           <w:szCs w:val="28"/>
           <w:u w:val="single"/>
         </w:rPr>
-        <w:t>0,2702 га</w:t>
-      </w:r>
-      <w:r>
-        <w:rPr>
-          <w:bCs/>
-          <w:sz w:val="28"/>
-          <w:szCs w:val="28"/>
-        </w:rPr>
-        <w:t>__,</w:t>
+        <w:t xml:space="preserve">  ${land_</w:t>
+      </w:r>
+      <w:r>
+        <w:rPr>
+          <w:rFonts w:eastAsia="Times New Roman" w:cs="Times New Roman"/>
+          <w:b w:val="false"/>
+          <w:bCs/>
+          <w:color w:val="FFFFFF"/>
+          <w:kern w:val="0"/>
+          <w:sz w:val="28"/>
+          <w:szCs w:val="28"/>
+          <w:u w:val="single"/>
+          <w:shd w:fill="1E1E1E" w:val="clear"/>
+          <w:lang w:val="uk-UA" w:eastAsia="ru-RU" w:bidi="ar-SA"/>
+        </w:rPr>
+        <w:t>personal_agriculture</w:t>
+      </w:r>
+      <w:r>
+        <w:rPr>
+          <w:bCs/>
+          <w:sz w:val="28"/>
+          <w:szCs w:val="28"/>
+          <w:u w:val="single"/>
+        </w:rPr>
+        <w:t xml:space="preserve">}  </w:t>
+      </w:r>
+      <w:r>
+        <w:rPr>
+          <w:bCs/>
+          <w:sz w:val="28"/>
+          <w:szCs w:val="28"/>
+        </w:rPr>
+        <w:t>,</w:t>
       </w:r>
     </w:p>
     <w:p>
@@ -471,7 +495,7 @@
         <w:tab/>
         <w:tab/>
         <w:tab/>
-        <w:t xml:space="preserve">   сінокосіння – __</w:t>
+        <w:t xml:space="preserve">   сінокосіння – </w:t>
       </w:r>
       <w:r>
         <w:rPr>
@@ -480,15 +504,39 @@
           <w:szCs w:val="28"/>
           <w:u w:val="single"/>
         </w:rPr>
-        <w:t xml:space="preserve"> немає</w:t>
-      </w:r>
-      <w:r>
-        <w:rPr>
-          <w:bCs/>
-          <w:sz w:val="28"/>
-          <w:szCs w:val="28"/>
-        </w:rPr>
-        <w:t xml:space="preserve"> __,</w:t>
+        <w:t xml:space="preserve">  ${land_</w:t>
+      </w:r>
+      <w:r>
+        <w:rPr>
+          <w:rFonts w:eastAsia="Times New Roman" w:cs="Times New Roman"/>
+          <w:b w:val="false"/>
+          <w:bCs/>
+          <w:color w:val="FFFFFF"/>
+          <w:kern w:val="0"/>
+          <w:sz w:val="28"/>
+          <w:szCs w:val="28"/>
+          <w:u w:val="single"/>
+          <w:shd w:fill="1E1E1E" w:val="clear"/>
+          <w:lang w:val="uk-UA" w:eastAsia="ru-RU" w:bidi="ar-SA"/>
+        </w:rPr>
+        <w:t>hay_cutting</w:t>
+      </w:r>
+      <w:r>
+        <w:rPr>
+          <w:bCs/>
+          <w:sz w:val="28"/>
+          <w:szCs w:val="28"/>
+          <w:u w:val="single"/>
+        </w:rPr>
+        <w:t xml:space="preserve">}  </w:t>
+      </w:r>
+      <w:r>
+        <w:rPr>
+          <w:bCs/>
+          <w:sz w:val="28"/>
+          <w:szCs w:val="28"/>
+        </w:rPr>
+        <w:t>,</w:t>
       </w:r>
     </w:p>
     <w:p>
@@ -511,7 +559,7 @@
         <w:tab/>
         <w:tab/>
         <w:tab/>
-        <w:t xml:space="preserve">   пасовища – ___</w:t>
+        <w:t xml:space="preserve">   пасовища – </w:t>
       </w:r>
       <w:r>
         <w:rPr>
@@ -520,15 +568,39 @@
           <w:szCs w:val="28"/>
           <w:u w:val="single"/>
         </w:rPr>
-        <w:t xml:space="preserve"> н має</w:t>
-      </w:r>
-      <w:r>
-        <w:rPr>
-          <w:bCs/>
-          <w:sz w:val="28"/>
-          <w:szCs w:val="28"/>
-        </w:rPr>
-        <w:t xml:space="preserve"> __.</w:t>
+        <w:t xml:space="preserve">  ${land_</w:t>
+      </w:r>
+      <w:r>
+        <w:rPr>
+          <w:rFonts w:eastAsia="Times New Roman" w:cs="Times New Roman"/>
+          <w:b w:val="false"/>
+          <w:bCs/>
+          <w:color w:val="FFFFFF"/>
+          <w:kern w:val="0"/>
+          <w:sz w:val="28"/>
+          <w:szCs w:val="28"/>
+          <w:u w:val="single"/>
+          <w:shd w:fill="1E1E1E" w:val="clear"/>
+          <w:lang w:val="uk-UA" w:eastAsia="ru-RU" w:bidi="ar-SA"/>
+        </w:rPr>
+        <w:t>pastures</w:t>
+      </w:r>
+      <w:r>
+        <w:rPr>
+          <w:bCs/>
+          <w:sz w:val="28"/>
+          <w:szCs w:val="28"/>
+          <w:u w:val="single"/>
+        </w:rPr>
+        <w:t xml:space="preserve">}  </w:t>
+      </w:r>
+      <w:r>
+        <w:rPr>
+          <w:bCs/>
+          <w:sz w:val="28"/>
+          <w:szCs w:val="28"/>
+        </w:rPr>
+        <w:t>.</w:t>
       </w:r>
     </w:p>
     <w:p>
@@ -548,7 +620,7 @@
           <w:sz w:val="28"/>
           <w:szCs w:val="28"/>
         </w:rPr>
-        <w:t>Розмір земельного паю – _</w:t>
+        <w:t xml:space="preserve">Розмір земельного паю – </w:t>
       </w:r>
       <w:r>
         <w:rPr>
@@ -557,32 +629,80 @@
           <w:szCs w:val="28"/>
           <w:u w:val="single"/>
         </w:rPr>
-        <w:t xml:space="preserve"> немає</w:t>
-      </w:r>
-      <w:r>
-        <w:rPr>
-          <w:bCs/>
-          <w:sz w:val="28"/>
-          <w:szCs w:val="28"/>
-        </w:rPr>
-        <w:t xml:space="preserve"> ___, майновий пай – __</w:t>
-      </w:r>
-      <w:r>
-        <w:rPr>
-          <w:bCs/>
+        <w:t xml:space="preserve"> ${land_</w:t>
+      </w:r>
+      <w:r>
+        <w:rPr>
+          <w:rFonts w:eastAsia="Times New Roman" w:cs="Times New Roman"/>
+          <w:b w:val="false"/>
+          <w:bCs/>
+          <w:color w:val="FFFFFF"/>
+          <w:kern w:val="0"/>
           <w:sz w:val="28"/>
           <w:szCs w:val="28"/>
           <w:u w:val="single"/>
-        </w:rPr>
-        <w:t xml:space="preserve"> немає</w:t>
-      </w:r>
-      <w:r>
-        <w:rPr>
-          <w:bCs/>
-          <w:sz w:val="28"/>
-          <w:szCs w:val="28"/>
-        </w:rPr>
-        <w:t xml:space="preserve"> __.</w:t>
+          <w:shd w:fill="1E1E1E" w:val="clear"/>
+          <w:lang w:val="uk-UA" w:eastAsia="ru-RU" w:bidi="ar-SA"/>
+        </w:rPr>
+        <w:t>share</w:t>
+      </w:r>
+      <w:r>
+        <w:rPr>
+          <w:bCs/>
+          <w:sz w:val="28"/>
+          <w:szCs w:val="28"/>
+          <w:u w:val="single"/>
+        </w:rPr>
+        <w:t xml:space="preserve">} </w:t>
+      </w:r>
+      <w:r>
+        <w:rPr>
+          <w:bCs/>
+          <w:sz w:val="28"/>
+          <w:szCs w:val="28"/>
+        </w:rPr>
+        <w:t xml:space="preserve">, майновий пай – </w:t>
+      </w:r>
+      <w:r>
+        <w:rPr>
+          <w:bCs/>
+          <w:sz w:val="28"/>
+          <w:szCs w:val="28"/>
+          <w:u w:val="single"/>
+        </w:rPr>
+        <w:t xml:space="preserve"> ${land_</w:t>
+      </w:r>
+      <w:r>
+        <w:rPr>
+          <w:rFonts w:eastAsia="Times New Roman" w:cs="Times New Roman"/>
+          <w:b w:val="false"/>
+          <w:bCs/>
+          <w:color w:val="FFFFFF"/>
+          <w:kern w:val="0"/>
+          <w:sz w:val="28"/>
+          <w:szCs w:val="28"/>
+          <w:u w:val="single"/>
+          <w:shd w:fill="1E1E1E" w:val="clear"/>
+          <w:lang w:val="uk-UA" w:eastAsia="ru-RU" w:bidi="ar-SA"/>
+        </w:rPr>
+        <w:t>property_share</w:t>
+      </w:r>
+      <w:r>
+        <w:rPr>
+          <w:bCs/>
+          <w:sz w:val="28"/>
+          <w:szCs w:val="28"/>
+          <w:u w:val="single"/>
+        </w:rPr>
+        <w:t xml:space="preserve">}  </w:t>
+      </w:r>
+      <w:r>
+        <w:rPr>
+          <w:bCs/>
+          <w:sz w:val="28"/>
+          <w:szCs w:val="28"/>
+        </w:rPr>
+        <w:t>.</w:t>
       </w:r>
     </w:p>
     <w:p>

</xml_diff>